<commit_message>
Removed labels from export template
</commit_message>
<xml_diff>
--- a/exportTemplate.docx
+++ b/exportTemplate.docx
@@ -45,7 +45,7 @@
     <w:tbl>
       <w:tblPr>
         <w:tblStyle w:val="Table1"/>
-        <w:tblW w:w="9016.0" w:type="dxa"/>
+        <w:tblW w:w="9030.0" w:type="dxa"/>
         <w:jc w:val="left"/>
         <w:tblInd w:w="0.0" w:type="dxa"/>
         <w:tblBorders>
@@ -61,13 +61,11 @@
       </w:tblPr>
       <w:tblGrid>
         <w:gridCol w:w="2970"/>
-        <w:gridCol w:w="2791"/>
-        <w:gridCol w:w="3255"/>
+        <w:gridCol w:w="6060"/>
         <w:tblGridChange w:id="0">
           <w:tblGrid>
             <w:gridCol w:w="2970"/>
-            <w:gridCol w:w="2791"/>
-            <w:gridCol w:w="3255"/>
+            <w:gridCol w:w="6060"/>
           </w:tblGrid>
         </w:tblGridChange>
       </w:tblGrid>
@@ -96,20 +94,6 @@
               <w:rPr>
                 <w:rtl w:val="0"/>
               </w:rPr>
-              <w:t xml:space="preserve">{headerLabels}</w:t>
-            </w:r>
-          </w:p>
-        </w:tc>
-        <w:tc>
-          <w:tcPr/>
-          <w:p>
-            <w:pPr>
-              <w:rPr/>
-            </w:pPr>
-            <w:r>
-              <w:rPr>
-                <w:rtl w:val="0"/>
-              </w:rPr>
               <w:t xml:space="preserve">{headerComment}</w:t>
             </w:r>
           </w:p>
@@ -140,70 +124,6 @@
                 <w:rtl w:val="0"/>
               </w:rPr>
               <w:t xml:space="preserve">}{title}</w:t>
-            </w:r>
-          </w:p>
-        </w:tc>
-        <w:tc>
-          <w:tcPr/>
-          <w:p>
-            <w:pPr>
-              <w:rPr/>
-            </w:pPr>
-            <w:r>
-              <w:rPr>
-                <w:rtl w:val="0"/>
-              </w:rPr>
-              <w:t xml:space="preserve">{#labels}</w:t>
-            </w:r>
-          </w:p>
-          <w:p>
-            <w:pPr>
-              <w:keepNext w:val="0"/>
-              <w:keepLines w:val="0"/>
-              <w:widowControl w:val="1"/>
-              <w:numPr>
-                <w:ilvl w:val="0"/>
-                <w:numId w:val="1"/>
-              </w:numPr>
-              <w:pBdr>
-                <w:top w:space="0" w:sz="0" w:val="nil"/>
-                <w:left w:space="0" w:sz="0" w:val="nil"/>
-                <w:bottom w:space="0" w:sz="0" w:val="nil"/>
-                <w:right w:space="0" w:sz="0" w:val="nil"/>
-                <w:between w:space="0" w:sz="0" w:val="nil"/>
-              </w:pBdr>
-              <w:shd w:fill="auto" w:val="clear"/>
-              <w:spacing w:after="160" w:before="0" w:line="259" w:lineRule="auto"/>
-              <w:ind w:left="720" w:right="0" w:hanging="360"/>
-              <w:jc w:val="left"/>
-              <w:rPr/>
-            </w:pPr>
-            <w:r>
-              <w:rPr>
-                <w:rFonts w:ascii="Calibri" w:cs="Calibri" w:eastAsia="Calibri" w:hAnsi="Calibri"/>
-                <w:b w:val="0"/>
-                <w:i w:val="0"/>
-                <w:smallCaps w:val="0"/>
-                <w:strike w:val="0"/>
-                <w:color w:val="000000"/>
-                <w:sz w:val="22"/>
-                <w:szCs w:val="22"/>
-                <w:u w:val="none"/>
-                <w:shd w:fill="auto" w:val="clear"/>
-                <w:vertAlign w:val="baseline"/>
-                <w:rtl w:val="0"/>
-              </w:rPr>
-              <w:t xml:space="preserve">{.}{/labels}</w:t>
-            </w:r>
-          </w:p>
-          <w:p>
-            <w:pPr>
-              <w:rPr/>
-            </w:pPr>
-            <w:r>
-              <w:rPr>
-                <w:rtl w:val="0"/>
-              </w:rPr>
             </w:r>
           </w:p>
         </w:tc>
@@ -420,89 +340,12 @@
     </w:p>
     <w:p>
       <w:pPr>
-        <w:pStyle w:val="Heading1"/>
         <w:rPr/>
       </w:pPr>
       <w:r>
         <w:rPr>
           <w:rtl w:val="0"/>
         </w:rPr>
-        <w:t xml:space="preserve">{labelAvailableLabels} </w:t>
-      </w:r>
-    </w:p>
-    <w:p>
-      <w:pPr>
-        <w:rPr/>
-      </w:pPr>
-      <w:bookmarkStart w:colFirst="0" w:colLast="0" w:name="_gjdgxs" w:id="0"/>
-      <w:bookmarkEnd w:id="0"/>
-      <w:r>
-        <w:rPr>
-          <w:rtl w:val="0"/>
-        </w:rPr>
-        <w:t xml:space="preserve">{^hasLabels}{labelNoLabels}{/hasLabels}{#hasLabels}{#allLabels}</w:t>
-      </w:r>
-    </w:p>
-    <w:p>
-      <w:pPr>
-        <w:keepNext w:val="0"/>
-        <w:keepLines w:val="0"/>
-        <w:widowControl w:val="1"/>
-        <w:numPr>
-          <w:ilvl w:val="0"/>
-          <w:numId w:val="1"/>
-        </w:numPr>
-        <w:pBdr>
-          <w:top w:space="0" w:sz="0" w:val="nil"/>
-          <w:left w:space="0" w:sz="0" w:val="nil"/>
-          <w:bottom w:space="0" w:sz="0" w:val="nil"/>
-          <w:right w:space="0" w:sz="0" w:val="nil"/>
-          <w:between w:space="0" w:sz="0" w:val="nil"/>
-        </w:pBdr>
-        <w:shd w:fill="auto" w:val="clear"/>
-        <w:spacing w:after="160" w:before="0" w:line="259" w:lineRule="auto"/>
-        <w:ind w:left="720" w:right="0" w:hanging="360"/>
-        <w:jc w:val="left"/>
-        <w:rPr>
-          <w:b w:val="0"/>
-          <w:i w:val="0"/>
-          <w:smallCaps w:val="0"/>
-          <w:strike w:val="0"/>
-          <w:color w:val="000000"/>
-          <w:sz w:val="22"/>
-          <w:szCs w:val="22"/>
-          <w:u w:val="none"/>
-          <w:shd w:fill="auto" w:val="clear"/>
-          <w:vertAlign w:val="baseline"/>
-        </w:rPr>
-      </w:pPr>
-      <w:r>
-        <w:rPr>
-          <w:rFonts w:ascii="Calibri" w:cs="Calibri" w:eastAsia="Calibri" w:hAnsi="Calibri"/>
-          <w:b w:val="0"/>
-          <w:i w:val="0"/>
-          <w:smallCaps w:val="0"/>
-          <w:strike w:val="0"/>
-          <w:color w:val="000000"/>
-          <w:sz w:val="22"/>
-          <w:szCs w:val="22"/>
-          <w:u w:val="none"/>
-          <w:shd w:fill="auto" w:val="clear"/>
-          <w:vertAlign w:val="baseline"/>
-          <w:rtl w:val="0"/>
-        </w:rPr>
-        <w:t xml:space="preserve">{.}{/allLabels}</w:t>
-      </w:r>
-    </w:p>
-    <w:p>
-      <w:pPr>
-        <w:rPr/>
-      </w:pPr>
-      <w:r>
-        <w:rPr>
-          <w:rtl w:val="0"/>
-        </w:rPr>
-        <w:t xml:space="preserve">{/hasLabels}</w:t>
       </w:r>
     </w:p>
     <w:sectPr>
@@ -515,121 +358,7 @@
 </file>
 
 <file path=word/numbering.xml><?xml version="1.0" encoding="utf-8"?>
-<w:numbering xmlns:mc="http://schemas.openxmlformats.org/markup-compatibility/2006" xmlns:o="urn:schemas-microsoft-com:office:office" xmlns:r="http://schemas.openxmlformats.org/officeDocument/2006/relationships" xmlns:m="http://schemas.openxmlformats.org/officeDocument/2006/math" xmlns:v="urn:schemas-microsoft-com:vml" xmlns:wp="http://schemas.openxmlformats.org/drawingml/2006/wordprocessingDrawing" xmlns:w10="urn:schemas-microsoft-com:office:word" xmlns:w="http://schemas.openxmlformats.org/wordprocessingml/2006/main" xmlns:wne="http://schemas.microsoft.com/office/word/2006/wordml" xmlns:sl="http://schemas.openxmlformats.org/schemaLibrary/2006/main" xmlns:a="http://schemas.openxmlformats.org/drawingml/2006/main" xmlns:pic="http://schemas.openxmlformats.org/drawingml/2006/picture" xmlns:c="http://schemas.openxmlformats.org/drawingml/2006/chart" xmlns:lc="http://schemas.openxmlformats.org/drawingml/2006/lockedCanvas" xmlns:dgm="http://schemas.openxmlformats.org/drawingml/2006/diagram" xmlns:wps="http://schemas.microsoft.com/office/word/2010/wordprocessingShape" xmlns:wpg="http://schemas.microsoft.com/office/word/2010/wordprocessingGroup" xmlns:w14="http://schemas.microsoft.com/office/word/2010/wordml" xmlns:w15="http://schemas.microsoft.com/office/word/2012/wordml">
-  <w:abstractNum w:abstractNumId="1">
-    <w:lvl w:ilvl="0">
-      <w:start w:val="1"/>
-      <w:numFmt w:val="bullet"/>
-      <w:lvlText w:val="●"/>
-      <w:lvlJc w:val="left"/>
-      <w:pPr>
-        <w:ind w:left="720" w:hanging="360"/>
-      </w:pPr>
-      <w:rPr>
-        <w:rFonts w:ascii="Noto Sans Symbols" w:cs="Noto Sans Symbols" w:eastAsia="Noto Sans Symbols" w:hAnsi="Noto Sans Symbols"/>
-      </w:rPr>
-    </w:lvl>
-    <w:lvl w:ilvl="1">
-      <w:start w:val="1"/>
-      <w:numFmt w:val="bullet"/>
-      <w:lvlText w:val="o"/>
-      <w:lvlJc w:val="left"/>
-      <w:pPr>
-        <w:ind w:left="1440" w:hanging="360"/>
-      </w:pPr>
-      <w:rPr>
-        <w:rFonts w:ascii="Courier New" w:cs="Courier New" w:eastAsia="Courier New" w:hAnsi="Courier New"/>
-      </w:rPr>
-    </w:lvl>
-    <w:lvl w:ilvl="2">
-      <w:start w:val="1"/>
-      <w:numFmt w:val="bullet"/>
-      <w:lvlText w:val="▪"/>
-      <w:lvlJc w:val="left"/>
-      <w:pPr>
-        <w:ind w:left="2160" w:hanging="360"/>
-      </w:pPr>
-      <w:rPr>
-        <w:rFonts w:ascii="Noto Sans Symbols" w:cs="Noto Sans Symbols" w:eastAsia="Noto Sans Symbols" w:hAnsi="Noto Sans Symbols"/>
-      </w:rPr>
-    </w:lvl>
-    <w:lvl w:ilvl="3">
-      <w:start w:val="1"/>
-      <w:numFmt w:val="bullet"/>
-      <w:lvlText w:val="●"/>
-      <w:lvlJc w:val="left"/>
-      <w:pPr>
-        <w:ind w:left="2880" w:hanging="360"/>
-      </w:pPr>
-      <w:rPr>
-        <w:rFonts w:ascii="Noto Sans Symbols" w:cs="Noto Sans Symbols" w:eastAsia="Noto Sans Symbols" w:hAnsi="Noto Sans Symbols"/>
-      </w:rPr>
-    </w:lvl>
-    <w:lvl w:ilvl="4">
-      <w:start w:val="1"/>
-      <w:numFmt w:val="bullet"/>
-      <w:lvlText w:val="o"/>
-      <w:lvlJc w:val="left"/>
-      <w:pPr>
-        <w:ind w:left="3600" w:hanging="360"/>
-      </w:pPr>
-      <w:rPr>
-        <w:rFonts w:ascii="Courier New" w:cs="Courier New" w:eastAsia="Courier New" w:hAnsi="Courier New"/>
-      </w:rPr>
-    </w:lvl>
-    <w:lvl w:ilvl="5">
-      <w:start w:val="1"/>
-      <w:numFmt w:val="bullet"/>
-      <w:lvlText w:val="▪"/>
-      <w:lvlJc w:val="left"/>
-      <w:pPr>
-        <w:ind w:left="4320" w:hanging="360"/>
-      </w:pPr>
-      <w:rPr>
-        <w:rFonts w:ascii="Noto Sans Symbols" w:cs="Noto Sans Symbols" w:eastAsia="Noto Sans Symbols" w:hAnsi="Noto Sans Symbols"/>
-      </w:rPr>
-    </w:lvl>
-    <w:lvl w:ilvl="6">
-      <w:start w:val="1"/>
-      <w:numFmt w:val="bullet"/>
-      <w:lvlText w:val="●"/>
-      <w:lvlJc w:val="left"/>
-      <w:pPr>
-        <w:ind w:left="5040" w:hanging="360"/>
-      </w:pPr>
-      <w:rPr>
-        <w:rFonts w:ascii="Noto Sans Symbols" w:cs="Noto Sans Symbols" w:eastAsia="Noto Sans Symbols" w:hAnsi="Noto Sans Symbols"/>
-      </w:rPr>
-    </w:lvl>
-    <w:lvl w:ilvl="7">
-      <w:start w:val="1"/>
-      <w:numFmt w:val="bullet"/>
-      <w:lvlText w:val="o"/>
-      <w:lvlJc w:val="left"/>
-      <w:pPr>
-        <w:ind w:left="5760" w:hanging="360"/>
-      </w:pPr>
-      <w:rPr>
-        <w:rFonts w:ascii="Courier New" w:cs="Courier New" w:eastAsia="Courier New" w:hAnsi="Courier New"/>
-      </w:rPr>
-    </w:lvl>
-    <w:lvl w:ilvl="8">
-      <w:start w:val="1"/>
-      <w:numFmt w:val="bullet"/>
-      <w:lvlText w:val="▪"/>
-      <w:lvlJc w:val="left"/>
-      <w:pPr>
-        <w:ind w:left="6480" w:hanging="360"/>
-      </w:pPr>
-      <w:rPr>
-        <w:rFonts w:ascii="Noto Sans Symbols" w:cs="Noto Sans Symbols" w:eastAsia="Noto Sans Symbols" w:hAnsi="Noto Sans Symbols"/>
-      </w:rPr>
-    </w:lvl>
-  </w:abstractNum>
-  <w:num w:numId="1">
-    <w:abstractNumId w:val="1"/>
-  </w:num>
-</w:numbering>
+<w:numbering xmlns:mc="http://schemas.openxmlformats.org/markup-compatibility/2006" xmlns:o="urn:schemas-microsoft-com:office:office" xmlns:r="http://schemas.openxmlformats.org/officeDocument/2006/relationships" xmlns:m="http://schemas.openxmlformats.org/officeDocument/2006/math" xmlns:v="urn:schemas-microsoft-com:vml" xmlns:wp="http://schemas.openxmlformats.org/drawingml/2006/wordprocessingDrawing" xmlns:w10="urn:schemas-microsoft-com:office:word" xmlns:w="http://schemas.openxmlformats.org/wordprocessingml/2006/main" xmlns:wne="http://schemas.microsoft.com/office/word/2006/wordml" xmlns:sl="http://schemas.openxmlformats.org/schemaLibrary/2006/main" xmlns:a="http://schemas.openxmlformats.org/drawingml/2006/main" xmlns:pic="http://schemas.openxmlformats.org/drawingml/2006/picture" xmlns:c="http://schemas.openxmlformats.org/drawingml/2006/chart" xmlns:lc="http://schemas.openxmlformats.org/drawingml/2006/lockedCanvas" xmlns:dgm="http://schemas.openxmlformats.org/drawingml/2006/diagram" xmlns:wps="http://schemas.microsoft.com/office/word/2010/wordprocessingShape" xmlns:wpg="http://schemas.microsoft.com/office/word/2010/wordprocessingGroup" xmlns:w14="http://schemas.microsoft.com/office/word/2010/wordml" xmlns:w15="http://schemas.microsoft.com/office/word/2012/wordml"/>
 </file>
 
 <file path=word/styles.xml><?xml version="1.0" encoding="utf-8"?>
@@ -758,6 +487,242 @@
       <w:sz w:val="56"/>
       <w:szCs w:val="56"/>
     </w:rPr>
+  </w:style>
+  <w:style w:type="paragraph" w:styleId="Normal" w:default="1">
+    <w:name w:val="normal"/>
+  </w:style>
+  <w:style w:type="table" w:styleId="TableNormal" w:default="1">
+    <w:name w:val="Table Normal"/>
+  </w:style>
+  <w:style w:type="paragraph" w:styleId="Heading1">
+    <w:name w:val="heading 1"/>
+    <w:basedOn w:val="Normal"/>
+    <w:next w:val="Normal"/>
+    <w:pPr>
+      <w:keepNext w:val="1"/>
+      <w:keepLines w:val="1"/>
+      <w:spacing w:after="0" w:before="240" w:lineRule="auto"/>
+    </w:pPr>
+    <w:rPr>
+      <w:rFonts w:ascii="Calibri" w:cs="Calibri" w:eastAsia="Calibri" w:hAnsi="Calibri"/>
+      <w:color w:val="2f5496"/>
+      <w:sz w:val="32"/>
+      <w:szCs w:val="32"/>
+    </w:rPr>
+  </w:style>
+  <w:style w:type="paragraph" w:styleId="Heading2">
+    <w:name w:val="heading 2"/>
+    <w:basedOn w:val="Normal"/>
+    <w:next w:val="Normal"/>
+    <w:pPr>
+      <w:keepNext w:val="1"/>
+      <w:keepLines w:val="1"/>
+      <w:spacing w:after="80" w:before="360" w:lineRule="auto"/>
+    </w:pPr>
+    <w:rPr>
+      <w:b w:val="1"/>
+      <w:sz w:val="36"/>
+      <w:szCs w:val="36"/>
+    </w:rPr>
+  </w:style>
+  <w:style w:type="paragraph" w:styleId="Heading3">
+    <w:name w:val="heading 3"/>
+    <w:basedOn w:val="Normal"/>
+    <w:next w:val="Normal"/>
+    <w:pPr>
+      <w:keepNext w:val="1"/>
+      <w:keepLines w:val="1"/>
+      <w:spacing w:after="80" w:before="280" w:lineRule="auto"/>
+    </w:pPr>
+    <w:rPr>
+      <w:b w:val="1"/>
+      <w:sz w:val="28"/>
+      <w:szCs w:val="28"/>
+    </w:rPr>
+  </w:style>
+  <w:style w:type="paragraph" w:styleId="Heading4">
+    <w:name w:val="heading 4"/>
+    <w:basedOn w:val="Normal"/>
+    <w:next w:val="Normal"/>
+    <w:pPr>
+      <w:keepNext w:val="1"/>
+      <w:keepLines w:val="1"/>
+      <w:spacing w:after="40" w:before="240" w:lineRule="auto"/>
+    </w:pPr>
+    <w:rPr>
+      <w:b w:val="1"/>
+      <w:sz w:val="24"/>
+      <w:szCs w:val="24"/>
+    </w:rPr>
+  </w:style>
+  <w:style w:type="paragraph" w:styleId="Heading5">
+    <w:name w:val="heading 5"/>
+    <w:basedOn w:val="Normal"/>
+    <w:next w:val="Normal"/>
+    <w:pPr>
+      <w:keepNext w:val="1"/>
+      <w:keepLines w:val="1"/>
+      <w:spacing w:after="40" w:before="220" w:lineRule="auto"/>
+    </w:pPr>
+    <w:rPr>
+      <w:b w:val="1"/>
+      <w:sz w:val="22"/>
+      <w:szCs w:val="22"/>
+    </w:rPr>
+  </w:style>
+  <w:style w:type="paragraph" w:styleId="Heading6">
+    <w:name w:val="heading 6"/>
+    <w:basedOn w:val="Normal"/>
+    <w:next w:val="Normal"/>
+    <w:pPr>
+      <w:keepNext w:val="1"/>
+      <w:keepLines w:val="1"/>
+      <w:spacing w:after="40" w:before="200" w:lineRule="auto"/>
+    </w:pPr>
+    <w:rPr>
+      <w:b w:val="1"/>
+      <w:sz w:val="20"/>
+      <w:szCs w:val="20"/>
+    </w:rPr>
+  </w:style>
+  <w:style w:type="paragraph" w:styleId="Title">
+    <w:name w:val="Title"/>
+    <w:basedOn w:val="Normal"/>
+    <w:next w:val="Normal"/>
+    <w:pPr>
+      <w:spacing w:after="0" w:line="240" w:lineRule="auto"/>
+    </w:pPr>
+    <w:rPr>
+      <w:rFonts w:ascii="Calibri" w:cs="Calibri" w:eastAsia="Calibri" w:hAnsi="Calibri"/>
+      <w:sz w:val="56"/>
+      <w:szCs w:val="56"/>
+    </w:rPr>
+  </w:style>
+  <w:style w:type="paragraph" w:styleId="Subtitle">
+    <w:name w:val="Subtitle"/>
+    <w:basedOn w:val="Normal"/>
+    <w:next w:val="Normal"/>
+    <w:pPr>
+      <w:keepNext w:val="1"/>
+      <w:keepLines w:val="1"/>
+      <w:spacing w:after="80" w:before="360" w:lineRule="auto"/>
+    </w:pPr>
+    <w:rPr>
+      <w:rFonts w:ascii="Georgia" w:cs="Georgia" w:eastAsia="Georgia" w:hAnsi="Georgia"/>
+      <w:i w:val="1"/>
+      <w:color w:val="666666"/>
+      <w:sz w:val="48"/>
+      <w:szCs w:val="48"/>
+    </w:rPr>
+  </w:style>
+  <w:style w:type="table" w:styleId="Table1">
+    <w:basedOn w:val="TableNormal"/>
+    <w:pPr>
+      <w:spacing w:after="0" w:line="240" w:lineRule="auto"/>
+    </w:pPr>
+    <w:tblPr>
+      <w:tblStyleRowBandSize w:val="1"/>
+      <w:tblStyleColBandSize w:val="1"/>
+      <w:tblCellMar>
+        <w:top w:w="0.0" w:type="dxa"/>
+        <w:left w:w="108.0" w:type="dxa"/>
+        <w:bottom w:w="0.0" w:type="dxa"/>
+        <w:right w:w="108.0" w:type="dxa"/>
+      </w:tblCellMar>
+    </w:tblPr>
+    <w:tblStylePr w:type="band1Horz">
+      <w:tcPr>
+        <w:shd w:fill="deebf6" w:val="clear"/>
+      </w:tcPr>
+    </w:tblStylePr>
+    <w:tblStylePr w:type="band1Vert">
+      <w:tcPr>
+        <w:shd w:fill="deebf6" w:val="clear"/>
+      </w:tcPr>
+    </w:tblStylePr>
+    <w:tblStylePr w:type="firstCol">
+      <w:rPr>
+        <w:b w:val="1"/>
+      </w:rPr>
+    </w:tblStylePr>
+    <w:tblStylePr w:type="firstRow">
+      <w:rPr>
+        <w:b w:val="1"/>
+        <w:color w:val="ffffff"/>
+      </w:rPr>
+      <w:tcPr>
+        <w:tcBorders>
+          <w:top w:color="5b9bd5" w:space="0" w:sz="4" w:val="single"/>
+          <w:left w:color="5b9bd5" w:space="0" w:sz="4" w:val="single"/>
+          <w:bottom w:color="5b9bd5" w:space="0" w:sz="4" w:val="single"/>
+          <w:right w:color="5b9bd5" w:space="0" w:sz="4" w:val="single"/>
+          <w:insideH w:color="000000" w:space="0" w:sz="0" w:val="nil"/>
+          <w:insideV w:color="000000" w:space="0" w:sz="0" w:val="nil"/>
+        </w:tcBorders>
+        <w:shd w:fill="5b9bd5" w:val="clear"/>
+      </w:tcPr>
+    </w:tblStylePr>
+    <w:tblStylePr w:type="lastCol">
+      <w:rPr>
+        <w:b w:val="1"/>
+      </w:rPr>
+    </w:tblStylePr>
+    <w:tblStylePr w:type="lastRow">
+      <w:rPr>
+        <w:b w:val="1"/>
+      </w:rPr>
+      <w:tcPr>
+        <w:tcBorders>
+          <w:top w:color="5b9bd5" w:space="0" w:sz="4" w:val="single"/>
+        </w:tcBorders>
+      </w:tcPr>
+    </w:tblStylePr>
+  </w:style>
+  <w:style w:type="table" w:styleId="Table2">
+    <w:basedOn w:val="TableNormal"/>
+    <w:pPr>
+      <w:spacing w:after="0" w:line="240" w:lineRule="auto"/>
+    </w:pPr>
+    <w:tblPr>
+      <w:tblStyleRowBandSize w:val="1"/>
+      <w:tblStyleColBandSize w:val="1"/>
+      <w:tblCellMar>
+        <w:top w:w="0.0" w:type="dxa"/>
+        <w:left w:w="108.0" w:type="dxa"/>
+        <w:bottom w:w="0.0" w:type="dxa"/>
+        <w:right w:w="108.0" w:type="dxa"/>
+      </w:tblCellMar>
+    </w:tblPr>
+    <w:tblStylePr w:type="firstCol">
+      <w:rPr>
+        <w:b w:val="1"/>
+      </w:rPr>
+    </w:tblStylePr>
+    <w:tblStylePr w:type="firstRow">
+      <w:rPr>
+        <w:b w:val="1"/>
+      </w:rPr>
+      <w:tcPr>
+        <w:tcBorders>
+          <w:bottom w:color="8eaadb" w:space="0" w:sz="12" w:val="single"/>
+        </w:tcBorders>
+      </w:tcPr>
+    </w:tblStylePr>
+    <w:tblStylePr w:type="lastCol">
+      <w:rPr>
+        <w:b w:val="1"/>
+      </w:rPr>
+    </w:tblStylePr>
+    <w:tblStylePr w:type="lastRow">
+      <w:rPr>
+        <w:b w:val="1"/>
+      </w:rPr>
+      <w:tcPr>
+        <w:tcBorders>
+          <w:top w:color="8eaadb" w:space="0" w:sz="4" w:val="single"/>
+        </w:tcBorders>
+      </w:tcPr>
+    </w:tblStylePr>
   </w:style>
   <w:style w:type="paragraph" w:styleId="Subtitle">
     <w:name w:val="Subtitle"/>
@@ -1206,4 +1171,19 @@
   </a:objectDefaults>
   <a:extraClrSchemeLst/>
 </a:theme>
+</file>
+
+<file path=customXML/item1.xml><?xml version="1.0" encoding="utf-8"?>
+<go:gDocsCustomXmlDataStorage xmlns:go="http://customooxmlschemas.google.com/" xmlns:r="http://schemas.openxmlformats.org/officeDocument/2006/relationships">
+  <go:docsCustomData xmlns:go="http://customooxmlschemas.google.com/" roundtripDataSignature="AMtx7mg9cVPvGUQwqfcKzA+7z4sB2mw0JQ==">AMUW2mWI78Qhum2Y0BB2oPh9V5bpM/V7bn9K8/KOkCvW93Rr3NHJ0WSxGQwDvfTAAQeMQ5ZgwCMHCD4mpt/H1mWCgQn8gRA+VZAh66vTmLr6fLhbWBuzwiI=</go:docsCustomData>
+</go:gDocsCustomXmlDataStorage>
+</file>
+
+<file path=customXML/itemProps1.xml><?xml version="1.0" encoding="utf-8"?>
+<ds:datastoreItem xmlns:ds="http://schemas.openxmlformats.org/officeDocument/2006/customXml" ds:itemID="{11111111-1234-1234-1234-123412341234}">
+  <ds:schemaRefs>
+    <ds:schemaRef ds:uri="http://schemas.openxmlformats.org/officeDocument/2006/relationships"/>
+    <ds:schemaRef ds:uri="http://customooxmlschemas.google.com/"/>
+  </ds:schemaRefs>
+</ds:datastoreItem>
 </file>
</xml_diff>

<commit_message>
Added support for enabling/disabling the summary
</commit_message>
<xml_diff>
--- a/exportTemplate.docx
+++ b/exportTemplate.docx
@@ -168,22 +168,32 @@
         <w:pStyle w:val="Heading1"/>
         <w:rPr/>
       </w:pPr>
+      <w:bookmarkStart w:colFirst="0" w:colLast="0" w:name="_heading=h.s60s603kng6" w:id="0"/>
+      <w:bookmarkEnd w:id="0"/>
       <w:r>
         <w:rPr>
           <w:rtl w:val="0"/>
         </w:rPr>
-        <w:t xml:space="preserve">{labelSummaryComment}</w:t>
+        <w:t xml:space="preserve">{#useSummary}{labelSummaryComment}</w:t>
       </w:r>
     </w:p>
     <w:p>
       <w:pPr>
-        <w:rPr/>
+        <w:pStyle w:val="Heading1"/>
+        <w:rPr>
+          <w:color w:val="000000"/>
+          <w:sz w:val="22"/>
+          <w:szCs w:val="22"/>
+        </w:rPr>
       </w:pPr>
       <w:r>
         <w:rPr>
+          <w:color w:val="000000"/>
+          <w:sz w:val="22"/>
+          <w:szCs w:val="22"/>
           <w:rtl w:val="0"/>
         </w:rPr>
-        <w:t xml:space="preserve">{^hasSummaryComment}{labelNoSummaryComment}{/hasSummaryComment}{#hasSummaryComment}{summaryComment}{/hasSummaryComment}</w:t>
+        <w:t xml:space="preserve">{^hasSummaryComment}{labelNoSummaryComment}{/hasSummaryComment}{#hasSummaryComment}{summaryComment}{/hasSummaryComment}{/useSummary}</w:t>
       </w:r>
     </w:p>
     <w:p>
@@ -1175,7 +1185,7 @@
 
 <file path=customXML/item1.xml><?xml version="1.0" encoding="utf-8"?>
 <go:gDocsCustomXmlDataStorage xmlns:go="http://customooxmlschemas.google.com/" xmlns:r="http://schemas.openxmlformats.org/officeDocument/2006/relationships">
-  <go:docsCustomData xmlns:go="http://customooxmlschemas.google.com/" roundtripDataSignature="AMtx7mg9cVPvGUQwqfcKzA+7z4sB2mw0JQ==">AMUW2mWI78Qhum2Y0BB2oPh9V5bpM/V7bn9K8/KOkCvW93Rr3NHJ0WSxGQwDvfTAAQeMQ5ZgwCMHCD4mpt/H1mWCgQn8gRA+VZAh66vTmLr6fLhbWBuzwiI=</go:docsCustomData>
+  <go:docsCustomData xmlns:go="http://customooxmlschemas.google.com/" roundtripDataSignature="AMtx7mibeoeQRblTFA+z7LYVp4yXovhu5Q==">AMUW2mURgU+eDZuwWerP+ceza98o6VdZTJnkxtRIAE7EPWD0u/q9YqQnRMsEUtdMM0S3vzEkq9JuGY8MWGCiJdk6Cx6npJ9itTnsPMlaoMsHM45Yifnweyf9AeaJLwu2p92Ba7uhdzcL</go:docsCustomData>
 </go:gDocsCustomXmlDataStorage>
 </file>
 

</xml_diff>